<commit_message>
Updated PowerPoint for HackNJIT
</commit_message>
<xml_diff>
--- a/Git_Cheatsheet.docx
+++ b/Git_Cheatsheet.docx
@@ -25,9 +25,8 @@
           <w:szCs w:val="32"/>
           <w:u w:val="single"/>
         </w:rPr>
-        <w:t xml:space="preserve">Git commands </w:t>
-      </w:r>
-      <w:proofErr w:type="spellStart"/>
+        <w:t>Git commands C</w:t>
+      </w:r>
       <w:r>
         <w:rPr>
           <w:rFonts w:ascii="Avenir Book" w:hAnsi="Avenir Book" w:cs="Avenir Book"/>
@@ -36,7 +35,7 @@
           <w:szCs w:val="32"/>
           <w:u w:val="single"/>
         </w:rPr>
-        <w:t>C</w:t>
+        <w:t>heat</w:t>
       </w:r>
       <w:r>
         <w:rPr>
@@ -46,9 +45,8 @@
           <w:szCs w:val="32"/>
           <w:u w:val="single"/>
         </w:rPr>
-        <w:t>heatsheet</w:t>
-      </w:r>
-      <w:proofErr w:type="spellEnd"/>
+        <w:t xml:space="preserve"> </w:t>
+      </w:r>
       <w:r>
         <w:rPr>
           <w:rFonts w:ascii="Avenir Book" w:hAnsi="Avenir Book" w:cs="Avenir Book"/>
@@ -57,7 +55,7 @@
           <w:szCs w:val="32"/>
           <w:u w:val="single"/>
         </w:rPr>
-        <w:t xml:space="preserve"> for Workshop</w:t>
+        <w:t>sheet for Workshop</w:t>
       </w:r>
     </w:p>
     <w:p>
@@ -162,7 +160,38 @@
           <w:sz w:val="32"/>
           <w:szCs w:val="32"/>
         </w:rPr>
-        <w:t xml:space="preserve"> status – Status of your working directory</w:t>
+        <w:t xml:space="preserve"> status – </w:t>
+      </w:r>
+      <w:proofErr w:type="spellStart"/>
+      <w:r>
+        <w:rPr>
+          <w:rFonts w:ascii="Avenir Next" w:hAnsi="Avenir Next" w:cs="Avenir Book"/>
+          <w:color w:val="000000"/>
+          <w:sz w:val="32"/>
+          <w:szCs w:val="32"/>
+        </w:rPr>
+        <w:t>Statu</w:t>
+      </w:r>
+      <w:bookmarkStart w:id="0" w:name="_GoBack"/>
+      <w:bookmarkEnd w:id="0"/>
+      <w:r>
+        <w:rPr>
+          <w:rFonts w:ascii="Avenir Next" w:hAnsi="Avenir Next" w:cs="Avenir Book"/>
+          <w:color w:val="000000"/>
+          <w:sz w:val="32"/>
+          <w:szCs w:val="32"/>
+        </w:rPr>
+        <w:t>s</w:t>
+      </w:r>
+      <w:proofErr w:type="spellEnd"/>
+      <w:r>
+        <w:rPr>
+          <w:rFonts w:ascii="Avenir Next" w:hAnsi="Avenir Next" w:cs="Avenir Book"/>
+          <w:color w:val="000000"/>
+          <w:sz w:val="32"/>
+          <w:szCs w:val="32"/>
+        </w:rPr>
+        <w:t xml:space="preserve"> of your working directory</w:t>
       </w:r>
     </w:p>
     <w:p>
@@ -217,27 +246,16 @@
           <w:sz w:val="32"/>
           <w:szCs w:val="32"/>
         </w:rPr>
-        <w:t xml:space="preserve"> </w:t>
-      </w:r>
-      <w:proofErr w:type="gramStart"/>
-      <w:r>
-        <w:rPr>
-          <w:rFonts w:ascii="Avenir Next" w:hAnsi="Avenir Next" w:cs="Avenir Book"/>
-          <w:color w:val="000000"/>
-          <w:sz w:val="32"/>
-          <w:szCs w:val="32"/>
-        </w:rPr>
-        <w:t>add .</w:t>
-      </w:r>
-      <w:proofErr w:type="gramEnd"/>
-      <w:r>
-        <w:rPr>
-          <w:rFonts w:ascii="Avenir Next" w:hAnsi="Avenir Next" w:cs="Avenir Book"/>
-          <w:color w:val="000000"/>
-          <w:sz w:val="32"/>
-          <w:szCs w:val="32"/>
-        </w:rPr>
-        <w:t xml:space="preserve"> (for all files in your working directory)</w:t>
+        <w:t xml:space="preserve"> add</w:t>
+      </w:r>
+      <w:r>
+        <w:rPr>
+          <w:rFonts w:ascii="Avenir Next" w:hAnsi="Avenir Next" w:cs="Avenir Book"/>
+          <w:color w:val="000000"/>
+          <w:sz w:val="32"/>
+          <w:szCs w:val="32"/>
+        </w:rPr>
+        <w:t>. (for all files in your working directory)</w:t>
       </w:r>
     </w:p>
     <w:p>
@@ -736,17 +754,73 @@
           <w:sz w:val="32"/>
           <w:szCs w:val="32"/>
         </w:rPr>
-        <w:t>&gt;</w:t>
-      </w:r>
-      <w:r>
-        <w:rPr>
-          <w:rFonts w:ascii="Avenir Book" w:hAnsi="Avenir Book" w:cs="Avenir Book"/>
-          <w:color w:val="000000"/>
-          <w:sz w:val="32"/>
-          <w:szCs w:val="32"/>
-        </w:rPr>
-        <w:t xml:space="preserve"> - Deleting a branch</w:t>
-      </w:r>
+        <w:t>&gt; - Deleting a branch</w:t>
+      </w:r>
+    </w:p>
+    <w:p>
+      <w:pPr>
+        <w:widowControl w:val="0"/>
+        <w:autoSpaceDE w:val="0"/>
+        <w:autoSpaceDN w:val="0"/>
+        <w:adjustRightInd w:val="0"/>
+        <w:spacing w:line="360" w:lineRule="atLeast"/>
+        <w:rPr>
+          <w:rFonts w:ascii="Avenir Book" w:hAnsi="Avenir Book" w:cs="Avenir Book"/>
+          <w:color w:val="000000"/>
+          <w:sz w:val="32"/>
+          <w:szCs w:val="32"/>
+        </w:rPr>
+      </w:pPr>
+      <w:proofErr w:type="spellStart"/>
+      <w:r>
+        <w:rPr>
+          <w:rFonts w:ascii="Avenir Book" w:hAnsi="Avenir Book" w:cs="Avenir Book"/>
+          <w:color w:val="000000"/>
+          <w:sz w:val="32"/>
+          <w:szCs w:val="32"/>
+        </w:rPr>
+        <w:t>git</w:t>
+      </w:r>
+      <w:proofErr w:type="spellEnd"/>
+      <w:r>
+        <w:rPr>
+          <w:rFonts w:ascii="Avenir Book" w:hAnsi="Avenir Book" w:cs="Avenir Book"/>
+          <w:color w:val="000000"/>
+          <w:sz w:val="32"/>
+          <w:szCs w:val="32"/>
+        </w:rPr>
+        <w:t xml:space="preserve"> fetch &lt;remote&gt; &lt;branch&gt; – Fetch changes from the “upstream/remote” repository</w:t>
+      </w:r>
+    </w:p>
+    <w:p>
+      <w:pPr>
+        <w:widowControl w:val="0"/>
+        <w:autoSpaceDE w:val="0"/>
+        <w:autoSpaceDN w:val="0"/>
+        <w:adjustRightInd w:val="0"/>
+        <w:spacing w:line="360" w:lineRule="atLeast"/>
+        <w:rPr>
+          <w:rFonts w:ascii="Avenir Book" w:hAnsi="Avenir Book" w:cs="Avenir Book"/>
+          <w:color w:val="000000"/>
+          <w:sz w:val="32"/>
+          <w:szCs w:val="32"/>
+        </w:rPr>
+      </w:pPr>
+    </w:p>
+    <w:p>
+      <w:pPr>
+        <w:widowControl w:val="0"/>
+        <w:autoSpaceDE w:val="0"/>
+        <w:autoSpaceDN w:val="0"/>
+        <w:adjustRightInd w:val="0"/>
+        <w:spacing w:line="360" w:lineRule="atLeast"/>
+        <w:rPr>
+          <w:rFonts w:ascii="Avenir Book" w:hAnsi="Avenir Book" w:cs="Avenir Book"/>
+          <w:color w:val="000000"/>
+          <w:sz w:val="32"/>
+          <w:szCs w:val="32"/>
+        </w:rPr>
+      </w:pPr>
     </w:p>
     <w:p>
       <w:pPr>
@@ -935,11 +1009,8 @@
           <w:sz w:val="32"/>
           <w:szCs w:val="32"/>
         </w:rPr>
-        <w:lastRenderedPageBreak/>
         <w:t>Notes</w:t>
       </w:r>
-      <w:bookmarkStart w:id="0" w:name="_GoBack"/>
-      <w:bookmarkEnd w:id="0"/>
     </w:p>
     <w:p>
       <w:pPr>

</xml_diff>